<commit_message>
Update 2nd day data
</commit_message>
<xml_diff>
--- a/worksheet.docx
+++ b/worksheet.docx
@@ -1,6 +1,6 @@
 
 <file path=word/document.xml><?xml version="1.0" encoding="utf-8"?>
-<w:document xmlns:wpc="http://schemas.microsoft.com/office/word/2010/wordprocessingCanvas" xmlns:cx="http://schemas.microsoft.com/office/drawing/2014/chartex" xmlns:cx1="http://schemas.microsoft.com/office/drawing/2015/9/8/chartex" xmlns:cx2="http://schemas.microsoft.com/office/drawing/2015/10/21/chartex" xmlns:cx3="http://schemas.microsoft.com/office/drawing/2016/5/9/chartex" xmlns:cx4="http://schemas.microsoft.com/office/drawing/2016/5/10/chartex" xmlns:cx5="http://schemas.microsoft.com/office/drawing/2016/5/11/chartex" xmlns:cx6="http://schemas.microsoft.com/office/drawing/2016/5/12/chartex" xmlns:cx7="http://schemas.microsoft.com/office/drawing/2016/5/13/chartex" xmlns:cx8="http://schemas.microsoft.com/office/drawing/2016/5/14/chartex" xmlns:mc="http://schemas.openxmlformats.org/markup-compatibility/2006" xmlns:aink="http://schemas.microsoft.com/office/drawing/2016/ink" xmlns:am3d="http://schemas.microsoft.com/office/drawing/2017/model3d" xmlns:o="urn:schemas-microsoft-com:office:office" xmlns:oel="http://schemas.microsoft.com/office/2019/extlst" xmlns:r="http://schemas.openxmlformats.org/officeDocument/2006/relationships" xmlns:m="http://schemas.openxmlformats.org/officeDocument/2006/math" xmlns:v="urn:schemas-microsoft-com:vml" xmlns:wp14="http://schemas.microsoft.com/office/word/2010/wordprocessingDrawing" xmlns:wp="http://schemas.openxmlformats.org/drawingml/2006/wordprocessingDrawing" xmlns:w10="urn:schemas-microsoft-com:office:word" xmlns:w="http://schemas.openxmlformats.org/wordprocessingml/2006/main" xmlns:w14="http://schemas.microsoft.com/office/word/2010/wordml" xmlns:w15="http://schemas.microsoft.com/office/word/2012/wordml" xmlns:w16cex="http://schemas.microsoft.com/office/word/2018/wordml/cex" xmlns:w16cid="http://schemas.microsoft.com/office/word/2016/wordml/cid" xmlns:w16="http://schemas.microsoft.com/office/word/2018/wordml" xmlns:w16du="http://schemas.microsoft.com/office/word/2023/wordml/word16du" xmlns:w16sdtdh="http://schemas.microsoft.com/office/word/2020/wordml/sdtdatahash" xmlns:w16se="http://schemas.microsoft.com/office/word/2015/wordml/symex" xmlns:wpg="http://schemas.microsoft.com/office/word/2010/wordprocessingGroup" xmlns:wpi="http://schemas.microsoft.com/office/word/2010/wordprocessingInk" xmlns:wne="http://schemas.microsoft.com/office/word/2006/wordml" xmlns:wps="http://schemas.microsoft.com/office/word/2010/wordprocessingShape" mc:Ignorable="w14 w15 w16se w16cid w16 w16cex w16sdtdh w16du wp14">
+<w:document xmlns:wpc="http://schemas.microsoft.com/office/word/2010/wordprocessingCanvas" xmlns:cx="http://schemas.microsoft.com/office/drawing/2014/chartex" xmlns:cx1="http://schemas.microsoft.com/office/drawing/2015/9/8/chartex" xmlns:cx2="http://schemas.microsoft.com/office/drawing/2015/10/21/chartex" xmlns:cx3="http://schemas.microsoft.com/office/drawing/2016/5/9/chartex" xmlns:cx4="http://schemas.microsoft.com/office/drawing/2016/5/10/chartex" xmlns:cx5="http://schemas.microsoft.com/office/drawing/2016/5/11/chartex" xmlns:cx6="http://schemas.microsoft.com/office/drawing/2016/5/12/chartex" xmlns:cx7="http://schemas.microsoft.com/office/drawing/2016/5/13/chartex" xmlns:cx8="http://schemas.microsoft.com/office/drawing/2016/5/14/chartex" xmlns:mc="http://schemas.openxmlformats.org/markup-compatibility/2006" xmlns:aink="http://schemas.microsoft.com/office/drawing/2016/ink" xmlns:am3d="http://schemas.microsoft.com/office/drawing/2017/model3d" xmlns:o="urn:schemas-microsoft-com:office:office" xmlns:oel="http://schemas.microsoft.com/office/2019/extlst" xmlns:r="http://schemas.openxmlformats.org/officeDocument/2006/relationships" xmlns:m="http://schemas.openxmlformats.org/officeDocument/2006/math" xmlns:v="urn:schemas-microsoft-com:vml" xmlns:wp14="http://schemas.microsoft.com/office/word/2010/wordprocessingDrawing" xmlns:wp="http://schemas.openxmlformats.org/drawingml/2006/wordprocessingDrawing" xmlns:w10="urn:schemas-microsoft-com:office:word" xmlns:w="http://schemas.openxmlformats.org/wordprocessingml/2006/main" xmlns:w14="http://schemas.microsoft.com/office/word/2010/wordml" xmlns:w15="http://schemas.microsoft.com/office/word/2012/wordml" xmlns:w16cex="http://schemas.microsoft.com/office/word/2018/wordml/cex" xmlns:w16cid="http://schemas.microsoft.com/office/word/2016/wordml/cid" xmlns:w16="http://schemas.microsoft.com/office/word/2018/wordml" xmlns:w16du="http://schemas.microsoft.com/office/word/2023/wordml/word16du" xmlns:w16sdtdh="http://schemas.microsoft.com/office/word/2020/wordml/sdtdatahash" xmlns:w16sdtfl="http://schemas.microsoft.com/office/word/2024/wordml/sdtformatlock" xmlns:w16se="http://schemas.microsoft.com/office/word/2015/wordml/symex" xmlns:wpg="http://schemas.microsoft.com/office/word/2010/wordprocessingGroup" xmlns:wpi="http://schemas.microsoft.com/office/word/2010/wordprocessingInk" xmlns:wne="http://schemas.microsoft.com/office/word/2006/wordml" xmlns:wps="http://schemas.microsoft.com/office/word/2010/wordprocessingShape" mc:Ignorable="w14 w15 w16se w16cid w16 w16cex w16sdtdh w16sdtfl w16du wp14">
   <w:body>
     <w:p>
       <w:pPr>
@@ -34,7 +34,7 @@
           <w:sz w:val="32"/>
           <w:szCs w:val="36"/>
         </w:rPr>
-        <w:t>4</w:t>
+        <w:t>5</w:t>
       </w:r>
       <w:r>
         <w:rPr>
@@ -59,6 +59,14 @@
           <w:szCs w:val="36"/>
         </w:rPr>
         <w:t>応用心理学</w:t>
+      </w:r>
+      <w:r>
+        <w:rPr>
+          <w:rFonts w:ascii="Times New Roman" w:eastAsia="ＭＳ 明朝" w:hAnsi="Times New Roman" w:cs="Times New Roman" w:hint="eastAsia"/>
+          <w:sz w:val="32"/>
+          <w:szCs w:val="36"/>
+        </w:rPr>
+        <w:t xml:space="preserve"> </w:t>
       </w:r>
       <w:r>
         <w:rPr>
@@ -139,6 +147,51 @@
     <w:p>
       <w:pPr>
         <w:rPr>
+          <w:rFonts w:ascii="Times New Roman" w:eastAsia="ＭＳ 明朝" w:hAnsi="Times New Roman" w:cs="Times New Roman"/>
+        </w:rPr>
+      </w:pPr>
+      <w:r>
+        <w:rPr>
+          <w:rFonts w:ascii="Times New Roman" w:eastAsia="ＭＳ 明朝" w:hAnsi="Times New Roman" w:cs="Times New Roman" w:hint="eastAsia"/>
+        </w:rPr>
+        <w:t>以下の課題を実施してください。</w:t>
+      </w:r>
+    </w:p>
+    <w:p>
+      <w:pPr>
+        <w:rPr>
+          <w:rFonts w:ascii="Times New Roman" w:eastAsia="ＭＳ 明朝" w:hAnsi="Times New Roman" w:cs="Times New Roman" w:hint="eastAsia"/>
+        </w:rPr>
+      </w:pPr>
+      <w:r>
+        <w:rPr>
+          <w:rFonts w:ascii="Times New Roman" w:eastAsia="ＭＳ 明朝" w:hAnsi="Times New Roman" w:cs="Times New Roman" w:hint="eastAsia"/>
+        </w:rPr>
+        <w:t>それぞれの課題に使った</w:t>
+      </w:r>
+      <w:r>
+        <w:rPr>
+          <w:rFonts w:ascii="Times New Roman" w:eastAsia="ＭＳ 明朝" w:hAnsi="Times New Roman" w:cs="Times New Roman" w:hint="eastAsia"/>
+        </w:rPr>
+        <w:t>R</w:t>
+      </w:r>
+      <w:r>
+        <w:rPr>
+          <w:rFonts w:ascii="Times New Roman" w:eastAsia="ＭＳ 明朝" w:hAnsi="Times New Roman" w:cs="Times New Roman" w:hint="eastAsia"/>
+        </w:rPr>
+        <w:t>スクリプト（コード）も下に入力してください。</w:t>
+      </w:r>
+    </w:p>
+    <w:p>
+      <w:pPr>
+        <w:rPr>
+          <w:rFonts w:ascii="Times New Roman" w:eastAsia="ＭＳ 明朝" w:hAnsi="Times New Roman" w:cs="Times New Roman" w:hint="eastAsia"/>
+        </w:rPr>
+      </w:pPr>
+    </w:p>
+    <w:p>
+      <w:pPr>
+        <w:rPr>
           <w:rFonts w:ascii="ＭＳ ゴシック" w:eastAsia="ＭＳ ゴシック" w:hAnsi="ＭＳ ゴシック" w:cs="Times New Roman"/>
         </w:rPr>
       </w:pPr>
@@ -171,7 +224,19 @@
         <w:rPr>
           <w:rFonts w:ascii="Times New Roman" w:eastAsia="ＭＳ 明朝" w:hAnsi="Times New Roman" w:cs="Times New Roman" w:hint="eastAsia"/>
         </w:rPr>
-        <w:t>全体（５班分）での上位頻出単語</w:t>
+        <w:t>全体（</w:t>
+      </w:r>
+      <w:r>
+        <w:rPr>
+          <w:rFonts w:ascii="Times New Roman" w:eastAsia="ＭＳ 明朝" w:hAnsi="Times New Roman" w:cs="Times New Roman" w:hint="eastAsia"/>
+        </w:rPr>
+        <w:t>４</w:t>
+      </w:r>
+      <w:r>
+        <w:rPr>
+          <w:rFonts w:ascii="Times New Roman" w:eastAsia="ＭＳ 明朝" w:hAnsi="Times New Roman" w:cs="Times New Roman" w:hint="eastAsia"/>
+        </w:rPr>
+        <w:t>班分）での上位頻出単語</w:t>
       </w:r>
       <w:r>
         <w:rPr>
@@ -285,106 +350,193 @@
           <w:rFonts w:ascii="Times New Roman" w:eastAsia="ＭＳ 明朝" w:hAnsi="Times New Roman" w:cs="Times New Roman"/>
         </w:rPr>
       </w:pPr>
+      <w:r>
+        <w:rPr>
+          <w:rFonts w:ascii="Times New Roman" w:eastAsia="ＭＳ 明朝" w:hAnsi="Times New Roman" w:cs="Times New Roman" w:hint="eastAsia"/>
+        </w:rPr>
+        <w:t>ポイント：以下の処理が必要です</w:t>
+      </w:r>
+    </w:p>
+    <w:p>
+      <w:pPr>
+        <w:rPr>
+          <w:rFonts w:ascii="Times New Roman" w:eastAsia="ＭＳ 明朝" w:hAnsi="Times New Roman" w:cs="Times New Roman"/>
+        </w:rPr>
+      </w:pPr>
+      <w:r>
+        <w:rPr>
+          <w:rFonts w:ascii="Times New Roman" w:eastAsia="ＭＳ 明朝" w:hAnsi="Times New Roman" w:cs="Times New Roman" w:hint="eastAsia"/>
+        </w:rPr>
+        <w:t>・</w:t>
+      </w:r>
+      <w:r>
+        <w:rPr>
+          <w:rFonts w:ascii="Times New Roman" w:eastAsia="ＭＳ 明朝" w:hAnsi="Times New Roman" w:cs="Times New Roman" w:hint="eastAsia"/>
+        </w:rPr>
+        <w:t>Excel</w:t>
+      </w:r>
+      <w:r>
+        <w:rPr>
+          <w:rFonts w:ascii="Times New Roman" w:eastAsia="ＭＳ 明朝" w:hAnsi="Times New Roman" w:cs="Times New Roman" w:hint="eastAsia"/>
+        </w:rPr>
+        <w:t>または</w:t>
+      </w:r>
+      <w:r>
+        <w:rPr>
+          <w:rFonts w:ascii="Times New Roman" w:eastAsia="ＭＳ 明朝" w:hAnsi="Times New Roman" w:cs="Times New Roman" w:hint="eastAsia"/>
+        </w:rPr>
+        <w:t>CSV/TSV</w:t>
+      </w:r>
+      <w:r>
+        <w:rPr>
+          <w:rFonts w:ascii="Times New Roman" w:eastAsia="ＭＳ 明朝" w:hAnsi="Times New Roman" w:cs="Times New Roman" w:hint="eastAsia"/>
+        </w:rPr>
+        <w:t>データを読み込む</w:t>
+      </w:r>
+    </w:p>
+    <w:p>
+      <w:pPr>
+        <w:rPr>
+          <w:rFonts w:ascii="Times New Roman" w:eastAsia="ＭＳ 明朝" w:hAnsi="Times New Roman" w:cs="Times New Roman"/>
+        </w:rPr>
+      </w:pPr>
+      <w:r>
+        <w:rPr>
+          <w:rFonts w:ascii="Times New Roman" w:eastAsia="ＭＳ 明朝" w:hAnsi="Times New Roman" w:cs="Times New Roman" w:hint="eastAsia"/>
+        </w:rPr>
+        <w:t>・読み込んだデータを結合する</w:t>
+      </w:r>
+    </w:p>
+    <w:p>
+      <w:pPr>
+        <w:rPr>
+          <w:rFonts w:ascii="Times New Roman" w:eastAsia="ＭＳ 明朝" w:hAnsi="Times New Roman" w:cs="Times New Roman"/>
+        </w:rPr>
+      </w:pPr>
+      <w:r>
+        <w:rPr>
+          <w:rFonts w:ascii="Times New Roman" w:eastAsia="ＭＳ 明朝" w:hAnsi="Times New Roman" w:cs="Times New Roman" w:hint="eastAsia"/>
+        </w:rPr>
+        <w:t>・単語を集計する</w:t>
+      </w:r>
+    </w:p>
+    <w:p>
+      <w:pPr>
+        <w:rPr>
+          <w:rFonts w:ascii="Times New Roman" w:eastAsia="ＭＳ 明朝" w:hAnsi="Times New Roman" w:cs="Times New Roman"/>
+        </w:rPr>
+      </w:pPr>
+      <w:r>
+        <w:rPr>
+          <w:rFonts w:ascii="Times New Roman" w:eastAsia="ＭＳ 明朝" w:hAnsi="Times New Roman" w:cs="Times New Roman" w:hint="eastAsia"/>
+        </w:rPr>
+        <w:t>・棒グラフで図示する</w:t>
+      </w:r>
+    </w:p>
+    <w:p>
+      <w:pPr>
+        <w:rPr>
+          <w:rFonts w:ascii="Times New Roman" w:eastAsia="ＭＳ 明朝" w:hAnsi="Times New Roman" w:cs="Times New Roman" w:hint="eastAsia"/>
+        </w:rPr>
+      </w:pPr>
+    </w:p>
+    <w:p>
+      <w:pPr>
+        <w:rPr>
+          <w:rFonts w:ascii="Times New Roman" w:eastAsia="ＭＳ 明朝" w:hAnsi="Times New Roman" w:cs="Times New Roman"/>
+        </w:rPr>
+      </w:pPr>
+      <w:r>
+        <w:rPr>
+          <w:rFonts w:ascii="ＭＳ ゴシック" w:eastAsia="ＭＳ ゴシック" w:hAnsi="ＭＳ ゴシック" w:cs="Times New Roman"/>
+        </w:rPr>
+        <w:br w:type="page"/>
+      </w:r>
+    </w:p>
+    <w:p>
+      <w:pPr>
+        <w:rPr>
+          <w:rFonts w:ascii="ＭＳ ゴシック" w:eastAsia="ＭＳ ゴシック" w:hAnsi="ＭＳ ゴシック" w:cs="Times New Roman"/>
+        </w:rPr>
+      </w:pPr>
+      <w:r>
+        <w:rPr>
+          <w:rFonts w:ascii="ＭＳ ゴシック" w:eastAsia="ＭＳ ゴシック" w:hAnsi="ＭＳ ゴシック" w:cs="Times New Roman" w:hint="eastAsia"/>
+        </w:rPr>
+        <w:lastRenderedPageBreak/>
+        <w:t>課題２</w:t>
+      </w:r>
+    </w:p>
+    <w:p>
+      <w:pPr>
+        <w:rPr>
+          <w:rFonts w:ascii="Times New Roman" w:eastAsia="ＭＳ 明朝" w:hAnsi="Times New Roman" w:cs="Times New Roman"/>
+        </w:rPr>
+      </w:pPr>
+      <w:r>
+        <w:rPr>
+          <w:rFonts w:ascii="Times New Roman" w:eastAsia="ＭＳ 明朝" w:hAnsi="Times New Roman" w:cs="Times New Roman" w:hint="eastAsia"/>
+        </w:rPr>
+        <w:t>クリーニングしたデータを使って、</w:t>
+      </w:r>
+      <w:r>
+        <w:rPr>
+          <w:rFonts w:ascii="Times New Roman" w:eastAsia="ＭＳ 明朝" w:hAnsi="Times New Roman" w:cs="Times New Roman" w:hint="eastAsia"/>
+          <w:u w:val="single"/>
+        </w:rPr>
+        <w:t>あなたの班</w:t>
+      </w:r>
+      <w:r>
+        <w:rPr>
+          <w:rFonts w:ascii="Times New Roman" w:eastAsia="ＭＳ 明朝" w:hAnsi="Times New Roman" w:cs="Times New Roman" w:hint="eastAsia"/>
+        </w:rPr>
+        <w:t>の聞き書きデータの上位頻出語</w:t>
+      </w:r>
+      <w:r>
+        <w:rPr>
+          <w:rFonts w:ascii="Times New Roman" w:eastAsia="ＭＳ 明朝" w:hAnsi="Times New Roman" w:cs="Times New Roman" w:hint="eastAsia"/>
+        </w:rPr>
+        <w:t>3</w:t>
+      </w:r>
+      <w:r>
+        <w:rPr>
+          <w:rFonts w:ascii="Times New Roman" w:eastAsia="ＭＳ 明朝" w:hAnsi="Times New Roman" w:cs="Times New Roman"/>
+        </w:rPr>
+        <w:t>0</w:t>
+      </w:r>
+      <w:r>
+        <w:rPr>
+          <w:rFonts w:ascii="Times New Roman" w:eastAsia="ＭＳ 明朝" w:hAnsi="Times New Roman" w:cs="Times New Roman" w:hint="eastAsia"/>
+        </w:rPr>
+        <w:t>件を確認しましょう。棒グラフで出力した結果を貼り付けてください。</w:t>
+      </w:r>
+    </w:p>
+    <w:p>
+      <w:pPr>
+        <w:rPr>
+          <w:rFonts w:ascii="Times New Roman" w:eastAsia="ＭＳ 明朝" w:hAnsi="Times New Roman" w:cs="Times New Roman"/>
+        </w:rPr>
+      </w:pPr>
+    </w:p>
+    <w:p>
+      <w:pPr>
+        <w:rPr>
+          <w:rFonts w:ascii="Times New Roman" w:eastAsia="ＭＳ 明朝" w:hAnsi="Times New Roman" w:cs="Times New Roman"/>
+        </w:rPr>
+      </w:pPr>
+    </w:p>
+    <w:p>
+      <w:pPr>
+        <w:rPr>
+          <w:rFonts w:ascii="Times New Roman" w:eastAsia="ＭＳ 明朝" w:hAnsi="Times New Roman" w:cs="Times New Roman"/>
+        </w:rPr>
+      </w:pPr>
     </w:p>
     <w:p>
       <w:pPr>
         <w:widowControl/>
         <w:jc w:val="left"/>
         <w:rPr>
-          <w:rFonts w:ascii="ＭＳ ゴシック" w:eastAsia="ＭＳ ゴシック" w:hAnsi="ＭＳ ゴシック" w:cs="Times New Roman"/>
-        </w:rPr>
-      </w:pPr>
-      <w:r>
-        <w:rPr>
-          <w:rFonts w:ascii="ＭＳ ゴシック" w:eastAsia="ＭＳ ゴシック" w:hAnsi="ＭＳ ゴシック" w:cs="Times New Roman"/>
-        </w:rPr>
-        <w:br w:type="page"/>
-      </w:r>
-    </w:p>
-    <w:p>
-      <w:pPr>
-        <w:rPr>
-          <w:rFonts w:ascii="ＭＳ ゴシック" w:eastAsia="ＭＳ ゴシック" w:hAnsi="ＭＳ ゴシック" w:cs="Times New Roman"/>
-        </w:rPr>
-      </w:pPr>
-      <w:r>
-        <w:rPr>
-          <w:rFonts w:ascii="ＭＳ ゴシック" w:eastAsia="ＭＳ ゴシック" w:hAnsi="ＭＳ ゴシック" w:cs="Times New Roman" w:hint="eastAsia"/>
-        </w:rPr>
-        <w:lastRenderedPageBreak/>
-        <w:t>課題２</w:t>
-      </w:r>
-    </w:p>
-    <w:p>
-      <w:pPr>
-        <w:rPr>
-          <w:rFonts w:ascii="Times New Roman" w:eastAsia="ＭＳ 明朝" w:hAnsi="Times New Roman" w:cs="Times New Roman"/>
-        </w:rPr>
-      </w:pPr>
-      <w:r>
-        <w:rPr>
-          <w:rFonts w:ascii="Times New Roman" w:eastAsia="ＭＳ 明朝" w:hAnsi="Times New Roman" w:cs="Times New Roman" w:hint="eastAsia"/>
-        </w:rPr>
-        <w:t>クリーニングしたデータを使って、</w:t>
-      </w:r>
-      <w:r>
-        <w:rPr>
-          <w:rFonts w:ascii="Times New Roman" w:eastAsia="ＭＳ 明朝" w:hAnsi="Times New Roman" w:cs="Times New Roman" w:hint="eastAsia"/>
-          <w:u w:val="single"/>
-        </w:rPr>
-        <w:t>あなたの班</w:t>
-      </w:r>
-      <w:r>
-        <w:rPr>
-          <w:rFonts w:ascii="Times New Roman" w:eastAsia="ＭＳ 明朝" w:hAnsi="Times New Roman" w:cs="Times New Roman" w:hint="eastAsia"/>
-        </w:rPr>
-        <w:t>の聞き書きデータの上位頻出語</w:t>
-      </w:r>
-      <w:r>
-        <w:rPr>
-          <w:rFonts w:ascii="Times New Roman" w:eastAsia="ＭＳ 明朝" w:hAnsi="Times New Roman" w:cs="Times New Roman" w:hint="eastAsia"/>
-        </w:rPr>
-        <w:t>3</w:t>
-      </w:r>
-      <w:r>
-        <w:rPr>
-          <w:rFonts w:ascii="Times New Roman" w:eastAsia="ＭＳ 明朝" w:hAnsi="Times New Roman" w:cs="Times New Roman"/>
-        </w:rPr>
-        <w:t>0</w:t>
-      </w:r>
-      <w:r>
-        <w:rPr>
-          <w:rFonts w:ascii="Times New Roman" w:eastAsia="ＭＳ 明朝" w:hAnsi="Times New Roman" w:cs="Times New Roman" w:hint="eastAsia"/>
-        </w:rPr>
-        <w:t>件を確認しましょう。棒グラフで出力した結果を貼り付けてください。</w:t>
-      </w:r>
-    </w:p>
-    <w:p>
-      <w:pPr>
-        <w:rPr>
-          <w:rFonts w:ascii="Times New Roman" w:eastAsia="ＭＳ 明朝" w:hAnsi="Times New Roman" w:cs="Times New Roman"/>
-        </w:rPr>
-      </w:pPr>
-    </w:p>
-    <w:p>
-      <w:pPr>
-        <w:rPr>
-          <w:rFonts w:ascii="Times New Roman" w:eastAsia="ＭＳ 明朝" w:hAnsi="Times New Roman" w:cs="Times New Roman"/>
-        </w:rPr>
-      </w:pPr>
-    </w:p>
-    <w:p>
-      <w:pPr>
-        <w:rPr>
-          <w:rFonts w:ascii="Times New Roman" w:eastAsia="ＭＳ 明朝" w:hAnsi="Times New Roman" w:cs="Times New Roman"/>
-        </w:rPr>
-      </w:pPr>
-    </w:p>
-    <w:p>
-      <w:pPr>
-        <w:widowControl/>
-        <w:jc w:val="left"/>
-        <w:rPr>
           <w:rFonts w:ascii="Times New Roman" w:eastAsia="ＭＳ 明朝" w:hAnsi="Times New Roman" w:cs="Times New Roman"/>
         </w:rPr>
       </w:pPr>
@@ -419,7 +571,19 @@
         <w:rPr>
           <w:rFonts w:hint="eastAsia"/>
         </w:rPr>
-        <w:t>クリーニングしたデータにTFIDFを使って、</w:t>
+        <w:t>クリーニングしたデータにTF</w:t>
+      </w:r>
+      <w:r>
+        <w:rPr>
+          <w:rFonts w:hint="eastAsia"/>
+        </w:rPr>
+        <w:t>-</w:t>
+      </w:r>
+      <w:r>
+        <w:rPr>
+          <w:rFonts w:hint="eastAsia"/>
+        </w:rPr>
+        <w:t>IDFを使って、</w:t>
       </w:r>
       <w:r>
         <w:rPr>
@@ -488,7 +652,19 @@
         <w:rPr>
           <w:rFonts w:hint="eastAsia"/>
         </w:rPr>
-        <w:t>を反映していましたか。最も適切に反映されていた話題、最も反映されていなかった話題はなんだったかそれぞれ説明してください。</w:t>
+        <w:t>を反映していましたか。最も適切に反映されていた話題、最も</w:t>
+      </w:r>
+      <w:r>
+        <w:rPr>
+          <w:rFonts w:hint="eastAsia"/>
+        </w:rPr>
+        <w:t>反映されていなかった話題はなんだったか</w:t>
+      </w:r>
+      <w:r>
+        <w:rPr>
+          <w:rFonts w:hint="eastAsia"/>
+        </w:rPr>
+        <w:t>それぞれ説明してください。</w:t>
       </w:r>
     </w:p>
     <w:p/>
@@ -553,7 +729,16 @@
         <w:t>T</w:t>
       </w:r>
       <w:r>
-        <w:t>FIDF</w:t>
+        <w:t>F</w:t>
+      </w:r>
+      <w:r>
+        <w:rPr>
+          <w:rFonts w:hint="eastAsia"/>
+        </w:rPr>
+        <w:t>-</w:t>
+      </w:r>
+      <w:r>
+        <w:t>IDF</w:t>
       </w:r>
       <w:r>
         <w:rPr>
@@ -686,7 +871,7 @@
 </file>
 
 <file path=word/endnotes.xml><?xml version="1.0" encoding="utf-8"?>
-<w:endnotes xmlns:wpc="http://schemas.microsoft.com/office/word/2010/wordprocessingCanvas" xmlns:cx="http://schemas.microsoft.com/office/drawing/2014/chartex" xmlns:cx1="http://schemas.microsoft.com/office/drawing/2015/9/8/chartex" xmlns:cx2="http://schemas.microsoft.com/office/drawing/2015/10/21/chartex" xmlns:cx3="http://schemas.microsoft.com/office/drawing/2016/5/9/chartex" xmlns:cx4="http://schemas.microsoft.com/office/drawing/2016/5/10/chartex" xmlns:cx5="http://schemas.microsoft.com/office/drawing/2016/5/11/chartex" xmlns:cx6="http://schemas.microsoft.com/office/drawing/2016/5/12/chartex" xmlns:cx7="http://schemas.microsoft.com/office/drawing/2016/5/13/chartex" xmlns:cx8="http://schemas.microsoft.com/office/drawing/2016/5/14/chartex" xmlns:mc="http://schemas.openxmlformats.org/markup-compatibility/2006" xmlns:aink="http://schemas.microsoft.com/office/drawing/2016/ink" xmlns:am3d="http://schemas.microsoft.com/office/drawing/2017/model3d" xmlns:o="urn:schemas-microsoft-com:office:office" xmlns:oel="http://schemas.microsoft.com/office/2019/extlst" xmlns:r="http://schemas.openxmlformats.org/officeDocument/2006/relationships" xmlns:m="http://schemas.openxmlformats.org/officeDocument/2006/math" xmlns:v="urn:schemas-microsoft-com:vml" xmlns:wp14="http://schemas.microsoft.com/office/word/2010/wordprocessingDrawing" xmlns:wp="http://schemas.openxmlformats.org/drawingml/2006/wordprocessingDrawing" xmlns:w10="urn:schemas-microsoft-com:office:word" xmlns:w="http://schemas.openxmlformats.org/wordprocessingml/2006/main" xmlns:w14="http://schemas.microsoft.com/office/word/2010/wordml" xmlns:w15="http://schemas.microsoft.com/office/word/2012/wordml" xmlns:w16cex="http://schemas.microsoft.com/office/word/2018/wordml/cex" xmlns:w16cid="http://schemas.microsoft.com/office/word/2016/wordml/cid" xmlns:w16="http://schemas.microsoft.com/office/word/2018/wordml" xmlns:w16du="http://schemas.microsoft.com/office/word/2023/wordml/word16du" xmlns:w16sdtdh="http://schemas.microsoft.com/office/word/2020/wordml/sdtdatahash" xmlns:w16se="http://schemas.microsoft.com/office/word/2015/wordml/symex" xmlns:wpg="http://schemas.microsoft.com/office/word/2010/wordprocessingGroup" xmlns:wpi="http://schemas.microsoft.com/office/word/2010/wordprocessingInk" xmlns:wne="http://schemas.microsoft.com/office/word/2006/wordml" xmlns:wps="http://schemas.microsoft.com/office/word/2010/wordprocessingShape" mc:Ignorable="w14 w15 w16se w16cid w16 w16cex w16sdtdh w16du wp14">
+<w:endnotes xmlns:wpc="http://schemas.microsoft.com/office/word/2010/wordprocessingCanvas" xmlns:cx="http://schemas.microsoft.com/office/drawing/2014/chartex" xmlns:cx1="http://schemas.microsoft.com/office/drawing/2015/9/8/chartex" xmlns:cx2="http://schemas.microsoft.com/office/drawing/2015/10/21/chartex" xmlns:cx3="http://schemas.microsoft.com/office/drawing/2016/5/9/chartex" xmlns:cx4="http://schemas.microsoft.com/office/drawing/2016/5/10/chartex" xmlns:cx5="http://schemas.microsoft.com/office/drawing/2016/5/11/chartex" xmlns:cx6="http://schemas.microsoft.com/office/drawing/2016/5/12/chartex" xmlns:cx7="http://schemas.microsoft.com/office/drawing/2016/5/13/chartex" xmlns:cx8="http://schemas.microsoft.com/office/drawing/2016/5/14/chartex" xmlns:mc="http://schemas.openxmlformats.org/markup-compatibility/2006" xmlns:aink="http://schemas.microsoft.com/office/drawing/2016/ink" xmlns:am3d="http://schemas.microsoft.com/office/drawing/2017/model3d" xmlns:o="urn:schemas-microsoft-com:office:office" xmlns:oel="http://schemas.microsoft.com/office/2019/extlst" xmlns:r="http://schemas.openxmlformats.org/officeDocument/2006/relationships" xmlns:m="http://schemas.openxmlformats.org/officeDocument/2006/math" xmlns:v="urn:schemas-microsoft-com:vml" xmlns:wp14="http://schemas.microsoft.com/office/word/2010/wordprocessingDrawing" xmlns:wp="http://schemas.openxmlformats.org/drawingml/2006/wordprocessingDrawing" xmlns:w10="urn:schemas-microsoft-com:office:word" xmlns:w="http://schemas.openxmlformats.org/wordprocessingml/2006/main" xmlns:w14="http://schemas.microsoft.com/office/word/2010/wordml" xmlns:w15="http://schemas.microsoft.com/office/word/2012/wordml" xmlns:w16cex="http://schemas.microsoft.com/office/word/2018/wordml/cex" xmlns:w16cid="http://schemas.microsoft.com/office/word/2016/wordml/cid" xmlns:w16="http://schemas.microsoft.com/office/word/2018/wordml" xmlns:w16du="http://schemas.microsoft.com/office/word/2023/wordml/word16du" xmlns:w16sdtdh="http://schemas.microsoft.com/office/word/2020/wordml/sdtdatahash" xmlns:w16sdtfl="http://schemas.microsoft.com/office/word/2024/wordml/sdtformatlock" xmlns:w16se="http://schemas.microsoft.com/office/word/2015/wordml/symex" xmlns:wpg="http://schemas.microsoft.com/office/word/2010/wordprocessingGroup" xmlns:wpi="http://schemas.microsoft.com/office/word/2010/wordprocessingInk" xmlns:wne="http://schemas.microsoft.com/office/word/2006/wordml" xmlns:wps="http://schemas.microsoft.com/office/word/2010/wordprocessingShape" mc:Ignorable="w14 w15 w16se w16cid w16 w16cex w16sdtdh w16sdtfl w16du wp14">
   <w:endnote w:type="separator" w:id="-1">
     <w:p>
       <w:r>
@@ -705,7 +890,7 @@
 </file>
 
 <file path=word/footer1.xml><?xml version="1.0" encoding="utf-8"?>
-<w:ftr xmlns:wpc="http://schemas.microsoft.com/office/word/2010/wordprocessingCanvas" xmlns:cx="http://schemas.microsoft.com/office/drawing/2014/chartex" xmlns:cx1="http://schemas.microsoft.com/office/drawing/2015/9/8/chartex" xmlns:cx2="http://schemas.microsoft.com/office/drawing/2015/10/21/chartex" xmlns:cx3="http://schemas.microsoft.com/office/drawing/2016/5/9/chartex" xmlns:cx4="http://schemas.microsoft.com/office/drawing/2016/5/10/chartex" xmlns:cx5="http://schemas.microsoft.com/office/drawing/2016/5/11/chartex" xmlns:cx6="http://schemas.microsoft.com/office/drawing/2016/5/12/chartex" xmlns:cx7="http://schemas.microsoft.com/office/drawing/2016/5/13/chartex" xmlns:cx8="http://schemas.microsoft.com/office/drawing/2016/5/14/chartex" xmlns:mc="http://schemas.openxmlformats.org/markup-compatibility/2006" xmlns:aink="http://schemas.microsoft.com/office/drawing/2016/ink" xmlns:am3d="http://schemas.microsoft.com/office/drawing/2017/model3d" xmlns:o="urn:schemas-microsoft-com:office:office" xmlns:oel="http://schemas.microsoft.com/office/2019/extlst" xmlns:r="http://schemas.openxmlformats.org/officeDocument/2006/relationships" xmlns:m="http://schemas.openxmlformats.org/officeDocument/2006/math" xmlns:v="urn:schemas-microsoft-com:vml" xmlns:wp14="http://schemas.microsoft.com/office/word/2010/wordprocessingDrawing" xmlns:wp="http://schemas.openxmlformats.org/drawingml/2006/wordprocessingDrawing" xmlns:w10="urn:schemas-microsoft-com:office:word" xmlns:w="http://schemas.openxmlformats.org/wordprocessingml/2006/main" xmlns:w14="http://schemas.microsoft.com/office/word/2010/wordml" xmlns:w15="http://schemas.microsoft.com/office/word/2012/wordml" xmlns:w16cex="http://schemas.microsoft.com/office/word/2018/wordml/cex" xmlns:w16cid="http://schemas.microsoft.com/office/word/2016/wordml/cid" xmlns:w16="http://schemas.microsoft.com/office/word/2018/wordml" xmlns:w16du="http://schemas.microsoft.com/office/word/2023/wordml/word16du" xmlns:w16sdtdh="http://schemas.microsoft.com/office/word/2020/wordml/sdtdatahash" xmlns:w16se="http://schemas.microsoft.com/office/word/2015/wordml/symex" xmlns:wpg="http://schemas.microsoft.com/office/word/2010/wordprocessingGroup" xmlns:wpi="http://schemas.microsoft.com/office/word/2010/wordprocessingInk" xmlns:wne="http://schemas.microsoft.com/office/word/2006/wordml" xmlns:wps="http://schemas.microsoft.com/office/word/2010/wordprocessingShape" mc:Ignorable="w14 w15 w16se w16cid w16 w16cex w16sdtdh w16du wp14">
+<w:ftr xmlns:wpc="http://schemas.microsoft.com/office/word/2010/wordprocessingCanvas" xmlns:cx="http://schemas.microsoft.com/office/drawing/2014/chartex" xmlns:cx1="http://schemas.microsoft.com/office/drawing/2015/9/8/chartex" xmlns:cx2="http://schemas.microsoft.com/office/drawing/2015/10/21/chartex" xmlns:cx3="http://schemas.microsoft.com/office/drawing/2016/5/9/chartex" xmlns:cx4="http://schemas.microsoft.com/office/drawing/2016/5/10/chartex" xmlns:cx5="http://schemas.microsoft.com/office/drawing/2016/5/11/chartex" xmlns:cx6="http://schemas.microsoft.com/office/drawing/2016/5/12/chartex" xmlns:cx7="http://schemas.microsoft.com/office/drawing/2016/5/13/chartex" xmlns:cx8="http://schemas.microsoft.com/office/drawing/2016/5/14/chartex" xmlns:mc="http://schemas.openxmlformats.org/markup-compatibility/2006" xmlns:aink="http://schemas.microsoft.com/office/drawing/2016/ink" xmlns:am3d="http://schemas.microsoft.com/office/drawing/2017/model3d" xmlns:o="urn:schemas-microsoft-com:office:office" xmlns:oel="http://schemas.microsoft.com/office/2019/extlst" xmlns:r="http://schemas.openxmlformats.org/officeDocument/2006/relationships" xmlns:m="http://schemas.openxmlformats.org/officeDocument/2006/math" xmlns:v="urn:schemas-microsoft-com:vml" xmlns:wp14="http://schemas.microsoft.com/office/word/2010/wordprocessingDrawing" xmlns:wp="http://schemas.openxmlformats.org/drawingml/2006/wordprocessingDrawing" xmlns:w10="urn:schemas-microsoft-com:office:word" xmlns:w="http://schemas.openxmlformats.org/wordprocessingml/2006/main" xmlns:w14="http://schemas.microsoft.com/office/word/2010/wordml" xmlns:w15="http://schemas.microsoft.com/office/word/2012/wordml" xmlns:w16cex="http://schemas.microsoft.com/office/word/2018/wordml/cex" xmlns:w16cid="http://schemas.microsoft.com/office/word/2016/wordml/cid" xmlns:w16="http://schemas.microsoft.com/office/word/2018/wordml" xmlns:w16du="http://schemas.microsoft.com/office/word/2023/wordml/word16du" xmlns:w16sdtdh="http://schemas.microsoft.com/office/word/2020/wordml/sdtdatahash" xmlns:w16sdtfl="http://schemas.microsoft.com/office/word/2024/wordml/sdtformatlock" xmlns:w16se="http://schemas.microsoft.com/office/word/2015/wordml/symex" xmlns:wpg="http://schemas.microsoft.com/office/word/2010/wordprocessingGroup" xmlns:wpi="http://schemas.microsoft.com/office/word/2010/wordprocessingInk" xmlns:wne="http://schemas.microsoft.com/office/word/2006/wordml" xmlns:wps="http://schemas.microsoft.com/office/word/2010/wordprocessingShape" mc:Ignorable="w14 w15 w16se w16cid w16 w16cex w16sdtdh w16sdtfl w16du wp14">
   <w:sdt>
     <w:sdtPr>
       <w:id w:val="1206996802"/>
@@ -750,7 +935,7 @@
 </file>
 
 <file path=word/footnotes.xml><?xml version="1.0" encoding="utf-8"?>
-<w:footnotes xmlns:wpc="http://schemas.microsoft.com/office/word/2010/wordprocessingCanvas" xmlns:cx="http://schemas.microsoft.com/office/drawing/2014/chartex" xmlns:cx1="http://schemas.microsoft.com/office/drawing/2015/9/8/chartex" xmlns:cx2="http://schemas.microsoft.com/office/drawing/2015/10/21/chartex" xmlns:cx3="http://schemas.microsoft.com/office/drawing/2016/5/9/chartex" xmlns:cx4="http://schemas.microsoft.com/office/drawing/2016/5/10/chartex" xmlns:cx5="http://schemas.microsoft.com/office/drawing/2016/5/11/chartex" xmlns:cx6="http://schemas.microsoft.com/office/drawing/2016/5/12/chartex" xmlns:cx7="http://schemas.microsoft.com/office/drawing/2016/5/13/chartex" xmlns:cx8="http://schemas.microsoft.com/office/drawing/2016/5/14/chartex" xmlns:mc="http://schemas.openxmlformats.org/markup-compatibility/2006" xmlns:aink="http://schemas.microsoft.com/office/drawing/2016/ink" xmlns:am3d="http://schemas.microsoft.com/office/drawing/2017/model3d" xmlns:o="urn:schemas-microsoft-com:office:office" xmlns:oel="http://schemas.microsoft.com/office/2019/extlst" xmlns:r="http://schemas.openxmlformats.org/officeDocument/2006/relationships" xmlns:m="http://schemas.openxmlformats.org/officeDocument/2006/math" xmlns:v="urn:schemas-microsoft-com:vml" xmlns:wp14="http://schemas.microsoft.com/office/word/2010/wordprocessingDrawing" xmlns:wp="http://schemas.openxmlformats.org/drawingml/2006/wordprocessingDrawing" xmlns:w10="urn:schemas-microsoft-com:office:word" xmlns:w="http://schemas.openxmlformats.org/wordprocessingml/2006/main" xmlns:w14="http://schemas.microsoft.com/office/word/2010/wordml" xmlns:w15="http://schemas.microsoft.com/office/word/2012/wordml" xmlns:w16cex="http://schemas.microsoft.com/office/word/2018/wordml/cex" xmlns:w16cid="http://schemas.microsoft.com/office/word/2016/wordml/cid" xmlns:w16="http://schemas.microsoft.com/office/word/2018/wordml" xmlns:w16du="http://schemas.microsoft.com/office/word/2023/wordml/word16du" xmlns:w16sdtdh="http://schemas.microsoft.com/office/word/2020/wordml/sdtdatahash" xmlns:w16se="http://schemas.microsoft.com/office/word/2015/wordml/symex" xmlns:wpg="http://schemas.microsoft.com/office/word/2010/wordprocessingGroup" xmlns:wpi="http://schemas.microsoft.com/office/word/2010/wordprocessingInk" xmlns:wne="http://schemas.microsoft.com/office/word/2006/wordml" xmlns:wps="http://schemas.microsoft.com/office/word/2010/wordprocessingShape" mc:Ignorable="w14 w15 w16se w16cid w16 w16cex w16sdtdh w16du wp14">
+<w:footnotes xmlns:wpc="http://schemas.microsoft.com/office/word/2010/wordprocessingCanvas" xmlns:cx="http://schemas.microsoft.com/office/drawing/2014/chartex" xmlns:cx1="http://schemas.microsoft.com/office/drawing/2015/9/8/chartex" xmlns:cx2="http://schemas.microsoft.com/office/drawing/2015/10/21/chartex" xmlns:cx3="http://schemas.microsoft.com/office/drawing/2016/5/9/chartex" xmlns:cx4="http://schemas.microsoft.com/office/drawing/2016/5/10/chartex" xmlns:cx5="http://schemas.microsoft.com/office/drawing/2016/5/11/chartex" xmlns:cx6="http://schemas.microsoft.com/office/drawing/2016/5/12/chartex" xmlns:cx7="http://schemas.microsoft.com/office/drawing/2016/5/13/chartex" xmlns:cx8="http://schemas.microsoft.com/office/drawing/2016/5/14/chartex" xmlns:mc="http://schemas.openxmlformats.org/markup-compatibility/2006" xmlns:aink="http://schemas.microsoft.com/office/drawing/2016/ink" xmlns:am3d="http://schemas.microsoft.com/office/drawing/2017/model3d" xmlns:o="urn:schemas-microsoft-com:office:office" xmlns:oel="http://schemas.microsoft.com/office/2019/extlst" xmlns:r="http://schemas.openxmlformats.org/officeDocument/2006/relationships" xmlns:m="http://schemas.openxmlformats.org/officeDocument/2006/math" xmlns:v="urn:schemas-microsoft-com:vml" xmlns:wp14="http://schemas.microsoft.com/office/word/2010/wordprocessingDrawing" xmlns:wp="http://schemas.openxmlformats.org/drawingml/2006/wordprocessingDrawing" xmlns:w10="urn:schemas-microsoft-com:office:word" xmlns:w="http://schemas.openxmlformats.org/wordprocessingml/2006/main" xmlns:w14="http://schemas.microsoft.com/office/word/2010/wordml" xmlns:w15="http://schemas.microsoft.com/office/word/2012/wordml" xmlns:w16cex="http://schemas.microsoft.com/office/word/2018/wordml/cex" xmlns:w16cid="http://schemas.microsoft.com/office/word/2016/wordml/cid" xmlns:w16="http://schemas.microsoft.com/office/word/2018/wordml" xmlns:w16du="http://schemas.microsoft.com/office/word/2023/wordml/word16du" xmlns:w16sdtdh="http://schemas.microsoft.com/office/word/2020/wordml/sdtdatahash" xmlns:w16sdtfl="http://schemas.microsoft.com/office/word/2024/wordml/sdtformatlock" xmlns:w16se="http://schemas.microsoft.com/office/word/2015/wordml/symex" xmlns:wpg="http://schemas.microsoft.com/office/word/2010/wordprocessingGroup" xmlns:wpi="http://schemas.microsoft.com/office/word/2010/wordprocessingInk" xmlns:wne="http://schemas.microsoft.com/office/word/2006/wordml" xmlns:wps="http://schemas.microsoft.com/office/word/2010/wordprocessingShape" mc:Ignorable="w14 w15 w16se w16cid w16 w16cex w16sdtdh w16sdtfl w16du wp14">
   <w:footnote w:type="separator" w:id="-1">
     <w:p>
       <w:r>
@@ -769,7 +954,7 @@
 </file>
 
 <file path=word/numbering.xml><?xml version="1.0" encoding="utf-8"?>
-<w:numbering xmlns:wpc="http://schemas.microsoft.com/office/word/2010/wordprocessingCanvas" xmlns:cx="http://schemas.microsoft.com/office/drawing/2014/chartex" xmlns:cx1="http://schemas.microsoft.com/office/drawing/2015/9/8/chartex" xmlns:cx2="http://schemas.microsoft.com/office/drawing/2015/10/21/chartex" xmlns:cx3="http://schemas.microsoft.com/office/drawing/2016/5/9/chartex" xmlns:cx4="http://schemas.microsoft.com/office/drawing/2016/5/10/chartex" xmlns:cx5="http://schemas.microsoft.com/office/drawing/2016/5/11/chartex" xmlns:cx6="http://schemas.microsoft.com/office/drawing/2016/5/12/chartex" xmlns:cx7="http://schemas.microsoft.com/office/drawing/2016/5/13/chartex" xmlns:cx8="http://schemas.microsoft.com/office/drawing/2016/5/14/chartex" xmlns:mc="http://schemas.openxmlformats.org/markup-compatibility/2006" xmlns:aink="http://schemas.microsoft.com/office/drawing/2016/ink" xmlns:am3d="http://schemas.microsoft.com/office/drawing/2017/model3d" xmlns:o="urn:schemas-microsoft-com:office:office" xmlns:oel="http://schemas.microsoft.com/office/2019/extlst" xmlns:r="http://schemas.openxmlformats.org/officeDocument/2006/relationships" xmlns:m="http://schemas.openxmlformats.org/officeDocument/2006/math" xmlns:v="urn:schemas-microsoft-com:vml" xmlns:wp14="http://schemas.microsoft.com/office/word/2010/wordprocessingDrawing" xmlns:wp="http://schemas.openxmlformats.org/drawingml/2006/wordprocessingDrawing" xmlns:w10="urn:schemas-microsoft-com:office:word" xmlns:w="http://schemas.openxmlformats.org/wordprocessingml/2006/main" xmlns:w14="http://schemas.microsoft.com/office/word/2010/wordml" xmlns:w15="http://schemas.microsoft.com/office/word/2012/wordml" xmlns:w16cex="http://schemas.microsoft.com/office/word/2018/wordml/cex" xmlns:w16cid="http://schemas.microsoft.com/office/word/2016/wordml/cid" xmlns:w16="http://schemas.microsoft.com/office/word/2018/wordml" xmlns:w16du="http://schemas.microsoft.com/office/word/2023/wordml/word16du" xmlns:w16sdtdh="http://schemas.microsoft.com/office/word/2020/wordml/sdtdatahash" xmlns:w16se="http://schemas.microsoft.com/office/word/2015/wordml/symex" xmlns:wpg="http://schemas.microsoft.com/office/word/2010/wordprocessingGroup" xmlns:wpi="http://schemas.microsoft.com/office/word/2010/wordprocessingInk" xmlns:wne="http://schemas.microsoft.com/office/word/2006/wordml" xmlns:wps="http://schemas.microsoft.com/office/word/2010/wordprocessingShape" mc:Ignorable="w14 w15 w16se w16cid w16 w16cex w16sdtdh w16du wp14">
+<w:numbering xmlns:wpc="http://schemas.microsoft.com/office/word/2010/wordprocessingCanvas" xmlns:cx="http://schemas.microsoft.com/office/drawing/2014/chartex" xmlns:cx1="http://schemas.microsoft.com/office/drawing/2015/9/8/chartex" xmlns:cx2="http://schemas.microsoft.com/office/drawing/2015/10/21/chartex" xmlns:cx3="http://schemas.microsoft.com/office/drawing/2016/5/9/chartex" xmlns:cx4="http://schemas.microsoft.com/office/drawing/2016/5/10/chartex" xmlns:cx5="http://schemas.microsoft.com/office/drawing/2016/5/11/chartex" xmlns:cx6="http://schemas.microsoft.com/office/drawing/2016/5/12/chartex" xmlns:cx7="http://schemas.microsoft.com/office/drawing/2016/5/13/chartex" xmlns:cx8="http://schemas.microsoft.com/office/drawing/2016/5/14/chartex" xmlns:mc="http://schemas.openxmlformats.org/markup-compatibility/2006" xmlns:aink="http://schemas.microsoft.com/office/drawing/2016/ink" xmlns:am3d="http://schemas.microsoft.com/office/drawing/2017/model3d" xmlns:o="urn:schemas-microsoft-com:office:office" xmlns:oel="http://schemas.microsoft.com/office/2019/extlst" xmlns:r="http://schemas.openxmlformats.org/officeDocument/2006/relationships" xmlns:m="http://schemas.openxmlformats.org/officeDocument/2006/math" xmlns:v="urn:schemas-microsoft-com:vml" xmlns:wp14="http://schemas.microsoft.com/office/word/2010/wordprocessingDrawing" xmlns:wp="http://schemas.openxmlformats.org/drawingml/2006/wordprocessingDrawing" xmlns:w10="urn:schemas-microsoft-com:office:word" xmlns:w="http://schemas.openxmlformats.org/wordprocessingml/2006/main" xmlns:w14="http://schemas.microsoft.com/office/word/2010/wordml" xmlns:w15="http://schemas.microsoft.com/office/word/2012/wordml" xmlns:w16cex="http://schemas.microsoft.com/office/word/2018/wordml/cex" xmlns:w16cid="http://schemas.microsoft.com/office/word/2016/wordml/cid" xmlns:w16="http://schemas.microsoft.com/office/word/2018/wordml" xmlns:w16du="http://schemas.microsoft.com/office/word/2023/wordml/word16du" xmlns:w16sdtdh="http://schemas.microsoft.com/office/word/2020/wordml/sdtdatahash" xmlns:w16sdtfl="http://schemas.microsoft.com/office/word/2024/wordml/sdtformatlock" xmlns:w16se="http://schemas.microsoft.com/office/word/2015/wordml/symex" xmlns:wpg="http://schemas.microsoft.com/office/word/2010/wordprocessingGroup" xmlns:wpi="http://schemas.microsoft.com/office/word/2010/wordprocessingInk" xmlns:wne="http://schemas.microsoft.com/office/word/2006/wordml" xmlns:wps="http://schemas.microsoft.com/office/word/2010/wordprocessingShape" mc:Ignorable="w14 w15 w16se w16cid w16 w16cex w16sdtdh w16sdtfl w16du wp14">
   <w:abstractNum w:abstractNumId="0" w15:restartNumberingAfterBreak="0">
     <w:nsid w:val="30975C37"/>
     <w:multiLevelType w:val="hybridMultilevel"/>
@@ -1145,7 +1330,7 @@
 </file>
 
 <file path=word/styles.xml><?xml version="1.0" encoding="utf-8"?>
-<w:styles xmlns:mc="http://schemas.openxmlformats.org/markup-compatibility/2006" xmlns:r="http://schemas.openxmlformats.org/officeDocument/2006/relationships" xmlns:w="http://schemas.openxmlformats.org/wordprocessingml/2006/main" xmlns:w14="http://schemas.microsoft.com/office/word/2010/wordml" xmlns:w15="http://schemas.microsoft.com/office/word/2012/wordml" xmlns:w16cex="http://schemas.microsoft.com/office/word/2018/wordml/cex" xmlns:w16cid="http://schemas.microsoft.com/office/word/2016/wordml/cid" xmlns:w16="http://schemas.microsoft.com/office/word/2018/wordml" xmlns:w16du="http://schemas.microsoft.com/office/word/2023/wordml/word16du" xmlns:w16sdtdh="http://schemas.microsoft.com/office/word/2020/wordml/sdtdatahash" xmlns:w16se="http://schemas.microsoft.com/office/word/2015/wordml/symex" mc:Ignorable="w14 w15 w16se w16cid w16 w16cex w16sdtdh w16du">
+<w:styles xmlns:mc="http://schemas.openxmlformats.org/markup-compatibility/2006" xmlns:r="http://schemas.openxmlformats.org/officeDocument/2006/relationships" xmlns:w="http://schemas.openxmlformats.org/wordprocessingml/2006/main" xmlns:w14="http://schemas.microsoft.com/office/word/2010/wordml" xmlns:w15="http://schemas.microsoft.com/office/word/2012/wordml" xmlns:w16cex="http://schemas.microsoft.com/office/word/2018/wordml/cex" xmlns:w16cid="http://schemas.microsoft.com/office/word/2016/wordml/cid" xmlns:w16="http://schemas.microsoft.com/office/word/2018/wordml" xmlns:w16du="http://schemas.microsoft.com/office/word/2023/wordml/word16du" xmlns:w16sdtdh="http://schemas.microsoft.com/office/word/2020/wordml/sdtdatahash" xmlns:w16sdtfl="http://schemas.microsoft.com/office/word/2024/wordml/sdtformatlock" xmlns:w16se="http://schemas.microsoft.com/office/word/2015/wordml/symex" mc:Ignorable="w14 w15 w16se w16cid w16 w16cex w16sdtdh w16sdtfl w16du">
   <w:docDefaults>
     <w:rPrDefault>
       <w:rPr>

</xml_diff>